<commit_message>
updates to docs, json
</commit_message>
<xml_diff>
--- a/readme.docx
+++ b/readme.docx
@@ -1,98 +1,631 @@
 
 <file path=word/document.xml><?xml version="1.0" encoding="utf-8"?>
-<w:document xmlns:ve="http://schemas.openxmlformats.org/markup-compatibility/2006" xmlns:o="urn:schemas-microsoft-com:office:office" xmlns:r="http://schemas.openxmlformats.org/officeDocument/2006/relationships" xmlns:m="http://schemas.openxmlformats.org/officeDocument/2006/math" xmlns:v="urn:schemas-microsoft-com:vml" xmlns:wp="http://schemas.openxmlformats.org/drawingml/2006/wordprocessingDrawing" xmlns:w10="urn:schemas-microsoft-com:office:word" xmlns:w="http://schemas.openxmlformats.org/wordprocessingml/2006/main" xmlns:wne="http://schemas.microsoft.com/office/word/2006/wordml">
+<w:document xmlns:wpc="http://schemas.microsoft.com/office/word/2010/wordprocessingCanvas" xmlns:mo="http://schemas.microsoft.com/office/mac/office/2008/main" xmlns:mc="http://schemas.openxmlformats.org/markup-compatibility/2006" xmlns:mv="urn:schemas-microsoft-com:mac:vml" xmlns:o="urn:schemas-microsoft-com:office:office" xmlns:r="http://schemas.openxmlformats.org/officeDocument/2006/relationships" xmlns:m="http://schemas.openxmlformats.org/officeDocument/2006/math" xmlns:v="urn:schemas-microsoft-com:vml" xmlns:wp14="http://schemas.microsoft.com/office/word/2010/wordprocessingDrawing" xmlns:wp="http://schemas.openxmlformats.org/drawingml/2006/wordprocessingDrawing" xmlns:w10="urn:schemas-microsoft-com:office:word" xmlns:w="http://schemas.openxmlformats.org/wordprocessingml/2006/main" xmlns:w14="http://schemas.microsoft.com/office/word/2010/wordml" xmlns:wpg="http://schemas.microsoft.com/office/word/2010/wordprocessingGroup" xmlns:wpi="http://schemas.microsoft.com/office/word/2010/wordprocessingInk" xmlns:wne="http://schemas.microsoft.com/office/word/2006/wordml" xmlns:wps="http://schemas.microsoft.com/office/word/2010/wordprocessingShape" mc:Ignorable="w14 wp14">
   <w:body>
     <w:p>
-      <w:r>
-        <w:t>Here I have depicted all points description of plugin that I have used for datatable</w:t>
-      </w:r>
-    </w:p>
-    <w:p>
-      <w:pPr>
-        <w:spacing w:after="0"/>
-      </w:pPr>
-      <w:r>
-        <w:t>var dynatable= $('#example').DataTable( {</w:t>
-      </w:r>
-    </w:p>
-    <w:p>
-      <w:pPr>
-        <w:spacing w:after="0"/>
-      </w:pPr>
-      <w:r>
-        <w:t xml:space="preserve">        "bLengthChange":false,</w:t>
-      </w:r>
-    </w:p>
-    <w:p>
-      <w:pPr>
-        <w:spacing w:after="0"/>
-      </w:pPr>
-      <w:r>
-        <w:t xml:space="preserve">        "oLanguage": { "sSearch": "" },</w:t>
-      </w:r>
-    </w:p>
-    <w:p>
-      <w:pPr>
-        <w:spacing w:after="0"/>
-      </w:pPr>
-      <w:r>
-        <w:t xml:space="preserve">        "ajax": "jsonforresources.txt",</w:t>
-      </w:r>
-    </w:p>
-    <w:p>
-      <w:pPr>
-        <w:spacing w:after="0"/>
-      </w:pPr>
-      <w:r>
-        <w:t xml:space="preserve">         "responsive": true,</w:t>
-      </w:r>
-    </w:p>
-    <w:p>
-      <w:pPr>
-        <w:spacing w:after="0"/>
-      </w:pPr>
-      <w:r>
-        <w:t xml:space="preserve">        "paging": false,</w:t>
-      </w:r>
-    </w:p>
-    <w:p>
-      <w:pPr>
-        <w:spacing w:after="0"/>
-      </w:pPr>
-      <w:r>
-        <w:t xml:space="preserve">        "columns": [</w:t>
-      </w:r>
-    </w:p>
-    <w:p>
-      <w:pPr>
-        <w:spacing w:after="0"/>
-      </w:pPr>
-      <w:r>
-        <w:t xml:space="preserve">            { "data": "Resource" },</w:t>
-      </w:r>
-    </w:p>
-    <w:p>
-      <w:pPr>
-        <w:spacing w:after="0"/>
-      </w:pPr>
-      <w:r>
-        <w:t xml:space="preserve">            { "data": "Category" },</w:t>
-      </w:r>
-    </w:p>
-    <w:p>
-      <w:pPr>
-        <w:spacing w:after="0"/>
-      </w:pPr>
-      <w:r>
-        <w:t xml:space="preserve">            { "data": "Rating" },</w:t>
-      </w:r>
-    </w:p>
-    <w:p>
-      <w:pPr>
-        <w:spacing w:after="0"/>
-      </w:pPr>
-      <w:r>
-        <w:t xml:space="preserve">            { "data": "Description" }</w:t>
+      <w:pPr>
+        <w:rPr>
+          <w:rFonts w:ascii="Helvetica" w:hAnsi="Helvetica" w:cs="Helvetica"/>
+          <w:color w:val="555555"/>
+          <w:sz w:val="19"/>
+          <w:szCs w:val="19"/>
+          <w:shd w:val="clear" w:color="auto" w:fill="FFFFFF"/>
+        </w:rPr>
+      </w:pPr>
+      <w:r>
+        <w:rPr>
+          <w:rFonts w:ascii="Helvetica" w:hAnsi="Helvetica" w:cs="Helvetica"/>
+          <w:color w:val="555555"/>
+          <w:sz w:val="19"/>
+          <w:szCs w:val="19"/>
+          <w:shd w:val="clear" w:color="auto" w:fill="FFFFFF"/>
+        </w:rPr>
+        <w:t xml:space="preserve">To convert your sheet </w:t>
+      </w:r>
+      <w:r>
+        <w:rPr>
+          <w:rFonts w:ascii="Helvetica" w:hAnsi="Helvetica" w:cs="Helvetica"/>
+          <w:color w:val="555555"/>
+          <w:sz w:val="19"/>
+          <w:szCs w:val="19"/>
+          <w:shd w:val="clear" w:color="auto" w:fill="FFFFFF"/>
+        </w:rPr>
+        <w:t xml:space="preserve">to JSON </w:t>
+      </w:r>
+      <w:r>
+        <w:rPr>
+          <w:rFonts w:ascii="Helvetica" w:hAnsi="Helvetica" w:cs="Helvetica"/>
+          <w:color w:val="555555"/>
+          <w:sz w:val="19"/>
+          <w:szCs w:val="19"/>
+          <w:shd w:val="clear" w:color="auto" w:fill="FFFFFF"/>
+        </w:rPr>
+        <w:t xml:space="preserve">you have to save file as </w:t>
+      </w:r>
+      <w:r>
+        <w:rPr>
+          <w:rFonts w:ascii="Helvetica" w:hAnsi="Helvetica" w:cs="Helvetica"/>
+          <w:b/>
+          <w:bCs/>
+          <w:color w:val="555555"/>
+          <w:sz w:val="19"/>
+          <w:szCs w:val="19"/>
+          <w:shd w:val="clear" w:color="auto" w:fill="FFFFFF"/>
+        </w:rPr>
+        <w:t>CSV</w:t>
+      </w:r>
+      <w:r>
+        <w:rPr>
+          <w:rFonts w:ascii="Helvetica" w:hAnsi="Helvetica" w:cs="Helvetica"/>
+          <w:b/>
+          <w:bCs/>
+          <w:color w:val="555555"/>
+          <w:sz w:val="19"/>
+          <w:szCs w:val="19"/>
+          <w:shd w:val="clear" w:color="auto" w:fill="FFFFFF"/>
+        </w:rPr>
+        <w:t xml:space="preserve"> </w:t>
+      </w:r>
+      <w:r>
+        <w:rPr>
+          <w:rFonts w:ascii="Helvetica" w:hAnsi="Helvetica" w:cs="Helvetica"/>
+          <w:color w:val="555555"/>
+          <w:sz w:val="19"/>
+          <w:szCs w:val="19"/>
+          <w:shd w:val="clear" w:color="auto" w:fill="FFFFFF"/>
+        </w:rPr>
+        <w:t>file.</w:t>
+      </w:r>
+    </w:p>
+    <w:p>
+      <w:pPr>
+        <w:rPr>
+          <w:rFonts w:ascii="Helvetica" w:hAnsi="Helvetica" w:cs="Helvetica"/>
+          <w:color w:val="555555"/>
+          <w:sz w:val="19"/>
+          <w:szCs w:val="19"/>
+          <w:shd w:val="clear" w:color="auto" w:fill="FFFFFF"/>
+        </w:rPr>
+      </w:pPr>
+      <w:r>
+        <w:rPr>
+          <w:rFonts w:ascii="Helvetica" w:hAnsi="Helvetica" w:cs="Helvetica"/>
+          <w:color w:val="555555"/>
+          <w:sz w:val="19"/>
+          <w:szCs w:val="19"/>
+          <w:shd w:val="clear" w:color="auto" w:fill="FFFFFF"/>
+        </w:rPr>
+        <w:t xml:space="preserve">Then upload it </w:t>
+      </w:r>
+      <w:hyperlink r:id="rId8" w:history="1">
+        <w:r>
+          <w:rPr>
+            <w:rStyle w:val="Hyperlink"/>
+            <w:rFonts w:ascii="Helvetica" w:hAnsi="Helvetica" w:cs="Helvetica"/>
+            <w:b/>
+            <w:bCs/>
+            <w:sz w:val="19"/>
+            <w:szCs w:val="19"/>
+            <w:shd w:val="clear" w:color="auto" w:fill="FFFFFF"/>
+          </w:rPr>
+          <w:t>http://www.csvjson.com/csv2json</w:t>
+        </w:r>
+      </w:hyperlink>
+      <w:r>
+        <w:rPr>
+          <w:rFonts w:ascii="Helvetica" w:hAnsi="Helvetica" w:cs="Helvetica"/>
+          <w:b/>
+          <w:bCs/>
+          <w:color w:val="555555"/>
+          <w:sz w:val="19"/>
+          <w:szCs w:val="19"/>
+          <w:shd w:val="clear" w:color="auto" w:fill="FFFFFF"/>
+        </w:rPr>
+        <w:t xml:space="preserve"> </w:t>
+      </w:r>
+    </w:p>
+    <w:p>
+      <w:pPr>
+        <w:rPr>
+          <w:rFonts w:ascii="Helvetica" w:hAnsi="Helvetica" w:cs="Helvetica"/>
+          <w:color w:val="555555"/>
+          <w:sz w:val="19"/>
+          <w:szCs w:val="19"/>
+          <w:shd w:val="clear" w:color="auto" w:fill="FFFFFF"/>
+        </w:rPr>
+      </w:pPr>
+      <w:proofErr w:type="gramStart"/>
+      <w:r>
+        <w:rPr>
+          <w:rFonts w:ascii="Helvetica" w:hAnsi="Helvetica" w:cs="Helvetica"/>
+          <w:color w:val="555555"/>
+          <w:sz w:val="19"/>
+          <w:szCs w:val="19"/>
+          <w:shd w:val="clear" w:color="auto" w:fill="FFFFFF"/>
+        </w:rPr>
+        <w:t>then</w:t>
+      </w:r>
+      <w:proofErr w:type="gramEnd"/>
+      <w:r>
+        <w:rPr>
+          <w:rFonts w:ascii="Helvetica" w:hAnsi="Helvetica" w:cs="Helvetica"/>
+          <w:color w:val="555555"/>
+          <w:sz w:val="19"/>
+          <w:szCs w:val="19"/>
+          <w:shd w:val="clear" w:color="auto" w:fill="FFFFFF"/>
+        </w:rPr>
+        <w:t xml:space="preserve"> you will get converted </w:t>
+      </w:r>
+      <w:proofErr w:type="spellStart"/>
+      <w:r>
+        <w:rPr>
+          <w:rFonts w:ascii="Helvetica" w:hAnsi="Helvetica" w:cs="Helvetica"/>
+          <w:color w:val="555555"/>
+          <w:sz w:val="19"/>
+          <w:szCs w:val="19"/>
+          <w:shd w:val="clear" w:color="auto" w:fill="FFFFFF"/>
+        </w:rPr>
+        <w:t>json</w:t>
+      </w:r>
+      <w:proofErr w:type="spellEnd"/>
+      <w:r>
+        <w:rPr>
+          <w:rFonts w:ascii="Helvetica" w:hAnsi="Helvetica" w:cs="Helvetica"/>
+          <w:color w:val="555555"/>
+          <w:sz w:val="19"/>
+          <w:szCs w:val="19"/>
+          <w:shd w:val="clear" w:color="auto" w:fill="FFFFFF"/>
+        </w:rPr>
+        <w:t xml:space="preserve"> content on right </w:t>
+      </w:r>
+      <w:proofErr w:type="spellStart"/>
+      <w:r>
+        <w:rPr>
+          <w:rFonts w:ascii="Helvetica" w:hAnsi="Helvetica" w:cs="Helvetica"/>
+          <w:color w:val="555555"/>
+          <w:sz w:val="19"/>
+          <w:szCs w:val="19"/>
+          <w:shd w:val="clear" w:color="auto" w:fill="FFFFFF"/>
+        </w:rPr>
+        <w:t>handside</w:t>
+      </w:r>
+      <w:proofErr w:type="spellEnd"/>
+      <w:r>
+        <w:rPr>
+          <w:rFonts w:ascii="Helvetica" w:hAnsi="Helvetica" w:cs="Helvetica"/>
+          <w:color w:val="555555"/>
+          <w:sz w:val="19"/>
+          <w:szCs w:val="19"/>
+          <w:shd w:val="clear" w:color="auto" w:fill="FFFFFF"/>
+        </w:rPr>
+        <w:t>.</w:t>
+      </w:r>
+    </w:p>
+    <w:p>
+      <w:pPr>
+        <w:rPr>
+          <w:rFonts w:ascii="Helvetica" w:hAnsi="Helvetica" w:cs="Helvetica"/>
+          <w:color w:val="555555"/>
+          <w:sz w:val="19"/>
+          <w:szCs w:val="19"/>
+          <w:shd w:val="clear" w:color="auto" w:fill="FFFFFF"/>
+        </w:rPr>
+      </w:pPr>
+      <w:proofErr w:type="gramStart"/>
+      <w:r>
+        <w:rPr>
+          <w:rFonts w:ascii="Helvetica" w:hAnsi="Helvetica" w:cs="Helvetica"/>
+          <w:color w:val="555555"/>
+          <w:sz w:val="19"/>
+          <w:szCs w:val="19"/>
+          <w:shd w:val="clear" w:color="auto" w:fill="FFFFFF"/>
+        </w:rPr>
+        <w:t xml:space="preserve">Now just copy all content to </w:t>
+      </w:r>
+      <w:r>
+        <w:rPr>
+          <w:rFonts w:ascii="Helvetica" w:hAnsi="Helvetica" w:cs="Helvetica"/>
+          <w:b/>
+          <w:bCs/>
+          <w:color w:val="555555"/>
+          <w:sz w:val="19"/>
+          <w:szCs w:val="19"/>
+          <w:shd w:val="clear" w:color="auto" w:fill="FFFFFF"/>
+        </w:rPr>
+        <w:t>txt</w:t>
+      </w:r>
+      <w:r>
+        <w:rPr>
+          <w:rFonts w:ascii="Helvetica" w:hAnsi="Helvetica" w:cs="Helvetica"/>
+          <w:color w:val="555555"/>
+          <w:sz w:val="19"/>
+          <w:szCs w:val="19"/>
+          <w:shd w:val="clear" w:color="auto" w:fill="FFFFFF"/>
+        </w:rPr>
+        <w:t xml:space="preserve"> file.</w:t>
+      </w:r>
+      <w:proofErr w:type="gramEnd"/>
+    </w:p>
+    <w:p>
+      <w:pPr>
+        <w:rPr>
+          <w:rFonts w:ascii="Helvetica" w:hAnsi="Helvetica" w:cs="Helvetica"/>
+          <w:color w:val="555555"/>
+          <w:sz w:val="19"/>
+          <w:szCs w:val="19"/>
+          <w:shd w:val="clear" w:color="auto" w:fill="FFFFFF"/>
+        </w:rPr>
+      </w:pPr>
+      <w:r>
+        <w:rPr>
+          <w:rFonts w:ascii="Helvetica" w:hAnsi="Helvetica" w:cs="Helvetica"/>
+          <w:color w:val="555555"/>
+          <w:sz w:val="19"/>
+          <w:szCs w:val="19"/>
+          <w:shd w:val="clear" w:color="auto" w:fill="FFFFFF"/>
+        </w:rPr>
+        <w:t xml:space="preserve">To load it on our plugin we have to do one more thing is after saving that file put </w:t>
+      </w:r>
+      <w:proofErr w:type="gramStart"/>
+      <w:r>
+        <w:rPr>
+          <w:rFonts w:ascii="Helvetica" w:hAnsi="Helvetica" w:cs="Helvetica"/>
+          <w:b/>
+          <w:bCs/>
+          <w:color w:val="555555"/>
+          <w:sz w:val="19"/>
+          <w:szCs w:val="19"/>
+          <w:shd w:val="clear" w:color="auto" w:fill="FFFFFF"/>
+        </w:rPr>
+        <w:t>{ “</w:t>
+      </w:r>
+      <w:proofErr w:type="gramEnd"/>
+      <w:r>
+        <w:rPr>
+          <w:rFonts w:ascii="Helvetica" w:hAnsi="Helvetica" w:cs="Helvetica"/>
+          <w:b/>
+          <w:bCs/>
+          <w:color w:val="555555"/>
+          <w:sz w:val="19"/>
+          <w:szCs w:val="19"/>
+          <w:shd w:val="clear" w:color="auto" w:fill="FFFFFF"/>
+        </w:rPr>
+        <w:t>data” :</w:t>
+      </w:r>
+      <w:r>
+        <w:rPr>
+          <w:rFonts w:ascii="Helvetica" w:hAnsi="Helvetica" w:cs="Helvetica"/>
+          <w:b/>
+          <w:bCs/>
+          <w:color w:val="555555"/>
+          <w:sz w:val="19"/>
+          <w:szCs w:val="19"/>
+          <w:shd w:val="clear" w:color="auto" w:fill="FFFFFF"/>
+        </w:rPr>
+        <w:t xml:space="preserve"> </w:t>
+      </w:r>
+      <w:r>
+        <w:rPr>
+          <w:rFonts w:ascii="Helvetica" w:hAnsi="Helvetica" w:cs="Helvetica"/>
+          <w:color w:val="555555"/>
+          <w:sz w:val="19"/>
+          <w:szCs w:val="19"/>
+          <w:shd w:val="clear" w:color="auto" w:fill="FFFFFF"/>
+        </w:rPr>
+        <w:t xml:space="preserve"> at starting of file and at last of file append “</w:t>
+      </w:r>
+      <w:r>
+        <w:rPr>
+          <w:rFonts w:ascii="Helvetica" w:hAnsi="Helvetica" w:cs="Helvetica"/>
+          <w:b/>
+          <w:bCs/>
+          <w:color w:val="555555"/>
+          <w:sz w:val="19"/>
+          <w:szCs w:val="19"/>
+          <w:shd w:val="clear" w:color="auto" w:fill="FFFFFF"/>
+        </w:rPr>
+        <w:t>}</w:t>
+      </w:r>
+      <w:r>
+        <w:rPr>
+          <w:rFonts w:ascii="Helvetica" w:hAnsi="Helvetica" w:cs="Helvetica"/>
+          <w:color w:val="555555"/>
+          <w:sz w:val="19"/>
+          <w:szCs w:val="19"/>
+          <w:shd w:val="clear" w:color="auto" w:fill="FFFFFF"/>
+        </w:rPr>
+        <w:t>”.</w:t>
+      </w:r>
+    </w:p>
+    <w:p>
+      <w:pPr>
+        <w:rPr>
+          <w:rFonts w:ascii="Helvetica" w:hAnsi="Helvetica" w:cs="Helvetica"/>
+          <w:color w:val="555555"/>
+          <w:sz w:val="19"/>
+          <w:szCs w:val="19"/>
+          <w:shd w:val="clear" w:color="auto" w:fill="FFFFFF"/>
+        </w:rPr>
+      </w:pPr>
+      <w:r>
+        <w:rPr>
+          <w:rFonts w:ascii="Helvetica" w:hAnsi="Helvetica" w:cs="Helvetica"/>
+          <w:color w:val="555555"/>
+          <w:sz w:val="19"/>
+          <w:szCs w:val="19"/>
+          <w:shd w:val="clear" w:color="auto" w:fill="FFFFFF"/>
+        </w:rPr>
+        <w:t xml:space="preserve">As I have done in our demo file </w:t>
+      </w:r>
+      <w:r>
+        <w:rPr>
+          <w:rFonts w:ascii="Helvetica" w:hAnsi="Helvetica" w:cs="Helvetica"/>
+          <w:b/>
+          <w:bCs/>
+          <w:color w:val="555555"/>
+          <w:sz w:val="19"/>
+          <w:szCs w:val="19"/>
+          <w:shd w:val="clear" w:color="auto" w:fill="FFFFFF"/>
+        </w:rPr>
+        <w:t>jsonforresources.txt</w:t>
+      </w:r>
+      <w:r>
+        <w:rPr>
+          <w:rFonts w:ascii="Helvetica" w:hAnsi="Helvetica" w:cs="Helvetica"/>
+          <w:b/>
+          <w:bCs/>
+          <w:color w:val="555555"/>
+          <w:sz w:val="19"/>
+          <w:szCs w:val="19"/>
+          <w:shd w:val="clear" w:color="auto" w:fill="FFFFFF"/>
+        </w:rPr>
+        <w:t xml:space="preserve"> </w:t>
+      </w:r>
+      <w:r>
+        <w:rPr>
+          <w:rFonts w:ascii="Helvetica" w:hAnsi="Helvetica" w:cs="Helvetica"/>
+          <w:color w:val="555555"/>
+          <w:sz w:val="19"/>
+          <w:szCs w:val="19"/>
+          <w:shd w:val="clear" w:color="auto" w:fill="FFFFFF"/>
+        </w:rPr>
+        <w:t>it should look</w:t>
+      </w:r>
+      <w:bookmarkStart w:id="0" w:name="_GoBack"/>
+      <w:bookmarkEnd w:id="0"/>
+      <w:r>
+        <w:rPr>
+          <w:rFonts w:ascii="Helvetica" w:hAnsi="Helvetica" w:cs="Helvetica"/>
+          <w:color w:val="555555"/>
+          <w:sz w:val="19"/>
+          <w:szCs w:val="19"/>
+          <w:shd w:val="clear" w:color="auto" w:fill="FFFFFF"/>
+        </w:rPr>
+        <w:t xml:space="preserve"> like this.</w:t>
+      </w:r>
+    </w:p>
+    <w:p/>
+    <w:p>
+      <w:r>
+        <w:t xml:space="preserve">Here I have depicted all </w:t>
+      </w:r>
+      <w:proofErr w:type="gramStart"/>
+      <w:r>
+        <w:t>points</w:t>
+      </w:r>
+      <w:proofErr w:type="gramEnd"/>
+      <w:r>
+        <w:t xml:space="preserve"> description of plugin that I have used for </w:t>
+      </w:r>
+      <w:proofErr w:type="spellStart"/>
+      <w:r>
+        <w:t>datatable</w:t>
+      </w:r>
+      <w:proofErr w:type="spellEnd"/>
+    </w:p>
+    <w:p>
+      <w:pPr>
+        <w:spacing w:after="0"/>
+      </w:pPr>
+      <w:proofErr w:type="spellStart"/>
+      <w:proofErr w:type="gramStart"/>
+      <w:r>
+        <w:t>var</w:t>
+      </w:r>
+      <w:proofErr w:type="spellEnd"/>
+      <w:proofErr w:type="gramEnd"/>
+      <w:r>
+        <w:t xml:space="preserve"> </w:t>
+      </w:r>
+      <w:proofErr w:type="spellStart"/>
+      <w:r>
+        <w:t>dynatable</w:t>
+      </w:r>
+      <w:proofErr w:type="spellEnd"/>
+      <w:r>
+        <w:t>= $('#example').</w:t>
+      </w:r>
+      <w:proofErr w:type="spellStart"/>
+      <w:r>
+        <w:t>DataTable</w:t>
+      </w:r>
+      <w:proofErr w:type="spellEnd"/>
+      <w:r>
+        <w:t>( {</w:t>
+      </w:r>
+    </w:p>
+    <w:p>
+      <w:pPr>
+        <w:spacing w:after="0"/>
+      </w:pPr>
+      <w:r>
+        <w:t xml:space="preserve">        "</w:t>
+      </w:r>
+      <w:proofErr w:type="spellStart"/>
+      <w:proofErr w:type="gramStart"/>
+      <w:r>
+        <w:t>bLengthChange</w:t>
+      </w:r>
+      <w:proofErr w:type="spellEnd"/>
+      <w:proofErr w:type="gramEnd"/>
+      <w:r>
+        <w:t>":false,</w:t>
+      </w:r>
+    </w:p>
+    <w:p>
+      <w:pPr>
+        <w:spacing w:after="0"/>
+      </w:pPr>
+      <w:r>
+        <w:t xml:space="preserve">        "</w:t>
+      </w:r>
+      <w:proofErr w:type="spellStart"/>
+      <w:proofErr w:type="gramStart"/>
+      <w:r>
+        <w:t>oLanguage</w:t>
+      </w:r>
+      <w:proofErr w:type="spellEnd"/>
+      <w:proofErr w:type="gramEnd"/>
+      <w:r>
+        <w:t>": { "</w:t>
+      </w:r>
+      <w:proofErr w:type="spellStart"/>
+      <w:r>
+        <w:t>sSearch</w:t>
+      </w:r>
+      <w:proofErr w:type="spellEnd"/>
+      <w:r>
+        <w:t>": "" },</w:t>
+      </w:r>
+    </w:p>
+    <w:p>
+      <w:pPr>
+        <w:spacing w:after="0"/>
+      </w:pPr>
+      <w:r>
+        <w:t xml:space="preserve">        "</w:t>
+      </w:r>
+      <w:proofErr w:type="spellStart"/>
+      <w:proofErr w:type="gramStart"/>
+      <w:r>
+        <w:t>ajax</w:t>
+      </w:r>
+      <w:proofErr w:type="spellEnd"/>
+      <w:proofErr w:type="gramEnd"/>
+      <w:r>
+        <w:t>": "jsonforresources.txt",</w:t>
+      </w:r>
+    </w:p>
+    <w:p>
+      <w:pPr>
+        <w:spacing w:after="0"/>
+      </w:pPr>
+      <w:r>
+        <w:t xml:space="preserve">         "</w:t>
+      </w:r>
+      <w:proofErr w:type="gramStart"/>
+      <w:r>
+        <w:t>responsive</w:t>
+      </w:r>
+      <w:proofErr w:type="gramEnd"/>
+      <w:r>
+        <w:t>": true,</w:t>
+      </w:r>
+    </w:p>
+    <w:p>
+      <w:pPr>
+        <w:spacing w:after="0"/>
+      </w:pPr>
+      <w:r>
+        <w:t xml:space="preserve">        "</w:t>
+      </w:r>
+      <w:proofErr w:type="gramStart"/>
+      <w:r>
+        <w:t>paging</w:t>
+      </w:r>
+      <w:proofErr w:type="gramEnd"/>
+      <w:r>
+        <w:t>": false,</w:t>
+      </w:r>
+    </w:p>
+    <w:p>
+      <w:pPr>
+        <w:spacing w:after="0"/>
+      </w:pPr>
+      <w:r>
+        <w:t xml:space="preserve">        "</w:t>
+      </w:r>
+      <w:proofErr w:type="gramStart"/>
+      <w:r>
+        <w:t>columns</w:t>
+      </w:r>
+      <w:proofErr w:type="gramEnd"/>
+      <w:r>
+        <w:t>": [</w:t>
+      </w:r>
+    </w:p>
+    <w:p>
+      <w:pPr>
+        <w:spacing w:after="0"/>
+      </w:pPr>
+      <w:r>
+        <w:t xml:space="preserve">            </w:t>
+      </w:r>
+      <w:proofErr w:type="gramStart"/>
+      <w:r>
+        <w:t>{ "</w:t>
+      </w:r>
+      <w:proofErr w:type="gramEnd"/>
+      <w:r>
+        <w:t>data": "Resource" },</w:t>
+      </w:r>
+    </w:p>
+    <w:p>
+      <w:pPr>
+        <w:spacing w:after="0"/>
+      </w:pPr>
+      <w:r>
+        <w:t xml:space="preserve">            </w:t>
+      </w:r>
+      <w:proofErr w:type="gramStart"/>
+      <w:r>
+        <w:t>{ "</w:t>
+      </w:r>
+      <w:proofErr w:type="gramEnd"/>
+      <w:r>
+        <w:t>data": "Category" },</w:t>
+      </w:r>
+    </w:p>
+    <w:p>
+      <w:pPr>
+        <w:spacing w:after="0"/>
+      </w:pPr>
+      <w:r>
+        <w:t xml:space="preserve">            </w:t>
+      </w:r>
+      <w:proofErr w:type="gramStart"/>
+      <w:r>
+        <w:t>{ "</w:t>
+      </w:r>
+      <w:proofErr w:type="gramEnd"/>
+      <w:r>
+        <w:t>data": "Rating" },</w:t>
+      </w:r>
+    </w:p>
+    <w:p>
+      <w:pPr>
+        <w:spacing w:after="0"/>
+      </w:pPr>
+      <w:r>
+        <w:t xml:space="preserve">            </w:t>
+      </w:r>
+      <w:proofErr w:type="gramStart"/>
+      <w:r>
+        <w:t>{ "</w:t>
+      </w:r>
+      <w:proofErr w:type="gramEnd"/>
+      <w:r>
+        <w:t>data": "Description" }</w:t>
       </w:r>
     </w:p>
     <w:p>
@@ -108,7 +641,17 @@
         <w:spacing w:after="0"/>
       </w:pPr>
       <w:r>
-        <w:t xml:space="preserve">        "columnDefs": [</w:t>
+        <w:t xml:space="preserve">        "</w:t>
+      </w:r>
+      <w:proofErr w:type="spellStart"/>
+      <w:proofErr w:type="gramStart"/>
+      <w:r>
+        <w:t>columnDefs</w:t>
+      </w:r>
+      <w:proofErr w:type="spellEnd"/>
+      <w:proofErr w:type="gramEnd"/>
+      <w:r>
+        <w:t>": [</w:t>
       </w:r>
     </w:p>
     <w:p>
@@ -124,15 +667,39 @@
         <w:spacing w:after="0"/>
       </w:pPr>
       <w:r>
-        <w:t xml:space="preserve">                "render": function ( data, type, row ) {</w:t>
-      </w:r>
-    </w:p>
-    <w:p>
-      <w:pPr>
-        <w:spacing w:after="0"/>
-      </w:pPr>
-      <w:r>
-        <w:t xml:space="preserve">                    return "&lt;a href='"+row.url+"'&gt;"+data +"&lt;/a&gt;";</w:t>
+        <w:t xml:space="preserve">                "</w:t>
+      </w:r>
+      <w:proofErr w:type="gramStart"/>
+      <w:r>
+        <w:t>render</w:t>
+      </w:r>
+      <w:proofErr w:type="gramEnd"/>
+      <w:r>
+        <w:t>": function ( data, type, row ) {</w:t>
+      </w:r>
+    </w:p>
+    <w:p>
+      <w:pPr>
+        <w:spacing w:after="0"/>
+      </w:pPr>
+      <w:r>
+        <w:t xml:space="preserve">                    </w:t>
+      </w:r>
+      <w:proofErr w:type="gramStart"/>
+      <w:r>
+        <w:t>return</w:t>
+      </w:r>
+      <w:proofErr w:type="gramEnd"/>
+      <w:r>
+        <w:t xml:space="preserve"> "&lt;a </w:t>
+      </w:r>
+      <w:proofErr w:type="spellStart"/>
+      <w:r>
+        <w:t>href</w:t>
+      </w:r>
+      <w:proofErr w:type="spellEnd"/>
+      <w:r>
+        <w:t>='"+row.url+"'&gt;"+data +"&lt;/a&gt;";</w:t>
       </w:r>
     </w:p>
     <w:p>
@@ -148,7 +715,15 @@
         <w:spacing w:after="0"/>
       </w:pPr>
       <w:r>
-        <w:t xml:space="preserve">                "targets": 0</w:t>
+        <w:t xml:space="preserve">                "</w:t>
+      </w:r>
+      <w:proofErr w:type="gramStart"/>
+      <w:r>
+        <w:t>targets</w:t>
+      </w:r>
+      <w:proofErr w:type="gramEnd"/>
+      <w:r>
+        <w:t>": 0</w:t>
       </w:r>
     </w:p>
     <w:p>
@@ -172,39 +747,108 @@
         <w:spacing w:after="0"/>
       </w:pPr>
       <w:r>
-        <w:t xml:space="preserve">                "render": function ( data, type, row ) {</w:t>
-      </w:r>
-    </w:p>
-    <w:p>
-      <w:pPr>
-        <w:spacing w:after="0"/>
-      </w:pPr>
-      <w:r>
-        <w:t xml:space="preserve">                    if(data=="")</w:t>
-      </w:r>
-    </w:p>
-    <w:p>
-      <w:pPr>
-        <w:spacing w:after="0"/>
-      </w:pPr>
-      <w:r>
-        <w:t xml:space="preserve">                        return "&lt;img src='images/empty_star.png' /&gt;";</w:t>
-      </w:r>
-    </w:p>
-    <w:p>
-      <w:pPr>
-        <w:spacing w:after="0"/>
-      </w:pPr>
-      <w:r>
-        <w:t xml:space="preserve">                    else</w:t>
-      </w:r>
-    </w:p>
-    <w:p>
-      <w:pPr>
-        <w:spacing w:after="0"/>
-      </w:pPr>
-      <w:r>
-        <w:t xml:space="preserve">                        return "&lt;img src='images/fill_star.png' /&gt;";</w:t>
+        <w:t xml:space="preserve">                "</w:t>
+      </w:r>
+      <w:proofErr w:type="gramStart"/>
+      <w:r>
+        <w:t>render</w:t>
+      </w:r>
+      <w:proofErr w:type="gramEnd"/>
+      <w:r>
+        <w:t>": function ( data, type, row ) {</w:t>
+      </w:r>
+    </w:p>
+    <w:p>
+      <w:pPr>
+        <w:spacing w:after="0"/>
+      </w:pPr>
+      <w:r>
+        <w:t xml:space="preserve">                    </w:t>
+      </w:r>
+      <w:proofErr w:type="gramStart"/>
+      <w:r>
+        <w:t>if</w:t>
+      </w:r>
+      <w:proofErr w:type="gramEnd"/>
+      <w:r>
+        <w:t>(data=="")</w:t>
+      </w:r>
+    </w:p>
+    <w:p>
+      <w:pPr>
+        <w:spacing w:after="0"/>
+      </w:pPr>
+      <w:r>
+        <w:t xml:space="preserve">                        </w:t>
+      </w:r>
+      <w:proofErr w:type="gramStart"/>
+      <w:r>
+        <w:t>return</w:t>
+      </w:r>
+      <w:proofErr w:type="gramEnd"/>
+      <w:r>
+        <w:t xml:space="preserve"> "&lt;</w:t>
+      </w:r>
+      <w:proofErr w:type="spellStart"/>
+      <w:r>
+        <w:t>img</w:t>
+      </w:r>
+      <w:proofErr w:type="spellEnd"/>
+      <w:r>
+        <w:t xml:space="preserve"> </w:t>
+      </w:r>
+      <w:proofErr w:type="spellStart"/>
+      <w:r>
+        <w:t>src</w:t>
+      </w:r>
+      <w:proofErr w:type="spellEnd"/>
+      <w:r>
+        <w:t>='images/empty_star.png' /&gt;";</w:t>
+      </w:r>
+    </w:p>
+    <w:p>
+      <w:pPr>
+        <w:spacing w:after="0"/>
+      </w:pPr>
+      <w:r>
+        <w:t xml:space="preserve">                    </w:t>
+      </w:r>
+      <w:proofErr w:type="gramStart"/>
+      <w:r>
+        <w:t>else</w:t>
+      </w:r>
+      <w:proofErr w:type="gramEnd"/>
+    </w:p>
+    <w:p>
+      <w:pPr>
+        <w:spacing w:after="0"/>
+      </w:pPr>
+      <w:r>
+        <w:t xml:space="preserve">                        </w:t>
+      </w:r>
+      <w:proofErr w:type="gramStart"/>
+      <w:r>
+        <w:t>return</w:t>
+      </w:r>
+      <w:proofErr w:type="gramEnd"/>
+      <w:r>
+        <w:t xml:space="preserve"> "&lt;</w:t>
+      </w:r>
+      <w:proofErr w:type="spellStart"/>
+      <w:r>
+        <w:t>img</w:t>
+      </w:r>
+      <w:proofErr w:type="spellEnd"/>
+      <w:r>
+        <w:t xml:space="preserve"> </w:t>
+      </w:r>
+      <w:proofErr w:type="spellStart"/>
+      <w:r>
+        <w:t>src</w:t>
+      </w:r>
+      <w:proofErr w:type="spellEnd"/>
+      <w:r>
+        <w:t>='images/fill_star.png' /&gt;";</w:t>
       </w:r>
     </w:p>
     <w:p>
@@ -220,7 +864,15 @@
         <w:spacing w:after="0"/>
       </w:pPr>
       <w:r>
-        <w:t xml:space="preserve">                "targets": 2</w:t>
+        <w:t xml:space="preserve">                "</w:t>
+      </w:r>
+      <w:proofErr w:type="gramStart"/>
+      <w:r>
+        <w:t>targets</w:t>
+      </w:r>
+      <w:proofErr w:type="gramEnd"/>
+      <w:r>
+        <w:t>": 2</w:t>
       </w:r>
     </w:p>
     <w:p>
@@ -236,6 +888,7 @@
         <w:spacing w:after="0"/>
       </w:pPr>
       <w:r>
+        <w:lastRenderedPageBreak/>
         <w:t xml:space="preserve">        ]</w:t>
       </w:r>
     </w:p>
@@ -252,7 +905,15 @@
         <w:spacing w:after="0"/>
       </w:pPr>
       <w:r>
-        <w:t xml:space="preserve">    } );</w:t>
+        <w:t xml:space="preserve">    </w:t>
+      </w:r>
+      <w:proofErr w:type="gramStart"/>
+      <w:r>
+        <w:t>} )</w:t>
+      </w:r>
+      <w:proofErr w:type="gramEnd"/>
+      <w:r>
+        <w:t>;</w:t>
       </w:r>
     </w:p>
     <w:p>
@@ -277,22 +938,78 @@
         </w:rPr>
       </w:pPr>
       <w:r>
-        <w:t xml:space="preserve"> Var </w:t>
-      </w:r>
-      <w:r>
-        <w:rPr>
-          <w:b/>
-          <w:bCs/>
-        </w:rPr>
-        <w:t>dynatable= $('#example').DataTable( );</w:t>
-      </w:r>
-    </w:p>
-    <w:p>
-      <w:pPr>
-        <w:spacing w:after="0"/>
-      </w:pPr>
-      <w:r>
-        <w:t>By writing this code, it will creates datatable by default. In our case we don’t want some default settings so we have set some settings for this. I am explaining it one by one setting here.</w:t>
+        <w:t xml:space="preserve"> </w:t>
+      </w:r>
+      <w:proofErr w:type="spellStart"/>
+      <w:r>
+        <w:t>Var</w:t>
+      </w:r>
+      <w:proofErr w:type="spellEnd"/>
+      <w:r>
+        <w:t xml:space="preserve"> </w:t>
+      </w:r>
+      <w:proofErr w:type="spellStart"/>
+      <w:r>
+        <w:rPr>
+          <w:b/>
+          <w:bCs/>
+        </w:rPr>
+        <w:t>dynatable</w:t>
+      </w:r>
+      <w:proofErr w:type="spellEnd"/>
+      <w:r>
+        <w:rPr>
+          <w:b/>
+          <w:bCs/>
+        </w:rPr>
+        <w:t>= $('#example')</w:t>
+      </w:r>
+      <w:proofErr w:type="gramStart"/>
+      <w:r>
+        <w:rPr>
+          <w:b/>
+          <w:bCs/>
+        </w:rPr>
+        <w:t>.</w:t>
+      </w:r>
+      <w:proofErr w:type="spellStart"/>
+      <w:r>
+        <w:rPr>
+          <w:b/>
+          <w:bCs/>
+        </w:rPr>
+        <w:t>DataTable</w:t>
+      </w:r>
+      <w:proofErr w:type="spellEnd"/>
+      <w:proofErr w:type="gramEnd"/>
+      <w:r>
+        <w:rPr>
+          <w:b/>
+          <w:bCs/>
+        </w:rPr>
+        <w:t>( );</w:t>
+      </w:r>
+    </w:p>
+    <w:p>
+      <w:pPr>
+        <w:spacing w:after="0"/>
+      </w:pPr>
+      <w:r>
+        <w:t>By wr</w:t>
+      </w:r>
+      <w:r>
+        <w:t>iting this code, it will create a</w:t>
+      </w:r>
+      <w:r>
+        <w:t xml:space="preserve"> </w:t>
+      </w:r>
+      <w:proofErr w:type="spellStart"/>
+      <w:r>
+        <w:t>datatable</w:t>
+      </w:r>
+      <w:proofErr w:type="spellEnd"/>
+      <w:r>
+        <w:t xml:space="preserve"> by default. In our case we don’t want some default settings so we have set some settings for this. I am explaining it one by one setting here.</w:t>
       </w:r>
     </w:p>
     <w:p>
@@ -314,7 +1031,25 @@
           <w:b/>
           <w:bCs/>
         </w:rPr>
-        <w:t xml:space="preserve">"bLengthChange":false </w:t>
+        <w:t>"</w:t>
+      </w:r>
+      <w:proofErr w:type="spellStart"/>
+      <w:proofErr w:type="gramStart"/>
+      <w:r>
+        <w:rPr>
+          <w:b/>
+          <w:bCs/>
+        </w:rPr>
+        <w:t>bLengthChange</w:t>
+      </w:r>
+      <w:proofErr w:type="spellEnd"/>
+      <w:proofErr w:type="gramEnd"/>
+      <w:r>
+        <w:rPr>
+          <w:b/>
+          <w:bCs/>
+        </w:rPr>
+        <w:t xml:space="preserve">":false </w:t>
       </w:r>
       <w:r>
         <w:t xml:space="preserve"> this is for </w:t>
@@ -337,7 +1072,41 @@
           <w:b/>
           <w:bCs/>
         </w:rPr>
-        <w:t xml:space="preserve">"oLanguage": { "sSearch": "" } </w:t>
+        <w:t>"</w:t>
+      </w:r>
+      <w:proofErr w:type="spellStart"/>
+      <w:proofErr w:type="gramStart"/>
+      <w:r>
+        <w:rPr>
+          <w:b/>
+          <w:bCs/>
+        </w:rPr>
+        <w:t>oLanguage</w:t>
+      </w:r>
+      <w:proofErr w:type="spellEnd"/>
+      <w:proofErr w:type="gramEnd"/>
+      <w:r>
+        <w:rPr>
+          <w:b/>
+          <w:bCs/>
+        </w:rPr>
+        <w:t>": { "</w:t>
+      </w:r>
+      <w:proofErr w:type="spellStart"/>
+      <w:r>
+        <w:rPr>
+          <w:b/>
+          <w:bCs/>
+        </w:rPr>
+        <w:t>sSearch</w:t>
+      </w:r>
+      <w:proofErr w:type="spellEnd"/>
+      <w:r>
+        <w:rPr>
+          <w:b/>
+          <w:bCs/>
+        </w:rPr>
+        <w:t xml:space="preserve">": "" } </w:t>
       </w:r>
       <w:r>
         <w:t>this is for reset defa</w:t>
@@ -360,10 +1129,36 @@
           <w:b/>
           <w:bCs/>
         </w:rPr>
-        <w:t xml:space="preserve">"ajax": "jsonforresources.txt" </w:t>
-      </w:r>
-      <w:r>
-        <w:t>Here is name  of json content file. From where data will loaded.</w:t>
+        <w:t>"</w:t>
+      </w:r>
+      <w:proofErr w:type="spellStart"/>
+      <w:proofErr w:type="gramStart"/>
+      <w:r>
+        <w:rPr>
+          <w:b/>
+          <w:bCs/>
+        </w:rPr>
+        <w:t>ajax</w:t>
+      </w:r>
+      <w:proofErr w:type="spellEnd"/>
+      <w:proofErr w:type="gramEnd"/>
+      <w:r>
+        <w:rPr>
+          <w:b/>
+          <w:bCs/>
+        </w:rPr>
+        <w:t xml:space="preserve">": "jsonforresources.txt" </w:t>
+      </w:r>
+      <w:r>
+        <w:t xml:space="preserve">Here is name  of </w:t>
+      </w:r>
+      <w:proofErr w:type="spellStart"/>
+      <w:r>
+        <w:t>json</w:t>
+      </w:r>
+      <w:proofErr w:type="spellEnd"/>
+      <w:r>
+        <w:t xml:space="preserve"> content file. From where data will loaded.</w:t>
       </w:r>
     </w:p>
     <w:p>
@@ -380,27 +1175,114 @@
           <w:b/>
           <w:bCs/>
         </w:rPr>
-        <w:lastRenderedPageBreak/>
-        <w:t xml:space="preserve">"responsive": true </w:t>
-      </w:r>
-      <w:r>
-        <w:t>: This setting is to make table responsive but only this is not enough we have to attach js and css for this</w:t>
-      </w:r>
-    </w:p>
-    <w:p>
-      <w:pPr>
-        <w:spacing w:after="0"/>
-      </w:pPr>
-      <w:r>
-        <w:t>&lt;link rel="stylesheet" type="text/css" href="//cdn.datatables.net/responsive/2.1.0/css/responsive.bootstrap.css"&gt;</w:t>
-      </w:r>
-    </w:p>
-    <w:p>
-      <w:pPr>
-        <w:spacing w:after="0"/>
-      </w:pPr>
-      <w:r>
-        <w:t>&lt;script type="text/javascript" language="javascript" src="//cdn.datatables.net/responsive/2.1.0/js/dataTables.responsive.js"&gt;&lt;/script&gt;</w:t>
+        <w:t>"</w:t>
+      </w:r>
+      <w:proofErr w:type="gramStart"/>
+      <w:r>
+        <w:rPr>
+          <w:b/>
+          <w:bCs/>
+        </w:rPr>
+        <w:t>responsive</w:t>
+      </w:r>
+      <w:proofErr w:type="gramEnd"/>
+      <w:r>
+        <w:rPr>
+          <w:b/>
+          <w:bCs/>
+        </w:rPr>
+        <w:t xml:space="preserve">": true </w:t>
+      </w:r>
+      <w:r>
+        <w:t xml:space="preserve">: This setting is to make table responsive but only this is not enough we have to attach </w:t>
+      </w:r>
+      <w:proofErr w:type="spellStart"/>
+      <w:r>
+        <w:t>js</w:t>
+      </w:r>
+      <w:proofErr w:type="spellEnd"/>
+      <w:r>
+        <w:t xml:space="preserve"> and </w:t>
+      </w:r>
+      <w:proofErr w:type="spellStart"/>
+      <w:r>
+        <w:t>css</w:t>
+      </w:r>
+      <w:proofErr w:type="spellEnd"/>
+      <w:r>
+        <w:t xml:space="preserve"> for this</w:t>
+      </w:r>
+    </w:p>
+    <w:p>
+      <w:pPr>
+        <w:spacing w:after="0"/>
+      </w:pPr>
+      <w:r>
+        <w:t>&lt;</w:t>
+      </w:r>
+      <w:proofErr w:type="gramStart"/>
+      <w:r>
+        <w:t>link</w:t>
+      </w:r>
+      <w:proofErr w:type="gramEnd"/>
+      <w:r>
+        <w:t xml:space="preserve"> </w:t>
+      </w:r>
+      <w:proofErr w:type="spellStart"/>
+      <w:r>
+        <w:t>rel</w:t>
+      </w:r>
+      <w:proofErr w:type="spellEnd"/>
+      <w:r>
+        <w:t>="</w:t>
+      </w:r>
+      <w:proofErr w:type="spellStart"/>
+      <w:r>
+        <w:t>stylesheet</w:t>
+      </w:r>
+      <w:proofErr w:type="spellEnd"/>
+      <w:r>
+        <w:t>" type="text/</w:t>
+      </w:r>
+      <w:proofErr w:type="spellStart"/>
+      <w:r>
+        <w:t>css</w:t>
+      </w:r>
+      <w:proofErr w:type="spellEnd"/>
+      <w:r>
+        <w:t>" href="//cdn.datatables.net/responsive/2.1.0/css/responsive.bootstrap.css"&gt;</w:t>
+      </w:r>
+    </w:p>
+    <w:p>
+      <w:pPr>
+        <w:spacing w:after="0"/>
+      </w:pPr>
+      <w:r>
+        <w:t>&lt;</w:t>
+      </w:r>
+      <w:proofErr w:type="gramStart"/>
+      <w:r>
+        <w:t>script</w:t>
+      </w:r>
+      <w:proofErr w:type="gramEnd"/>
+      <w:r>
+        <w:t xml:space="preserve"> type="text/</w:t>
+      </w:r>
+      <w:proofErr w:type="spellStart"/>
+      <w:r>
+        <w:t>javascript</w:t>
+      </w:r>
+      <w:proofErr w:type="spellEnd"/>
+      <w:r>
+        <w:t>" language="</w:t>
+      </w:r>
+      <w:proofErr w:type="spellStart"/>
+      <w:r>
+        <w:t>javascript</w:t>
+      </w:r>
+      <w:proofErr w:type="spellEnd"/>
+      <w:r>
+        <w:t>" src="//cdn.datatables.net/responsive/2.1.0/js/dataTables.responsive.js"&gt;&lt;/script&gt;</w:t>
       </w:r>
       <w:r>
         <w:t xml:space="preserve"> With the use of this two files we can make table responsive.</w:t>
@@ -420,7 +1302,23 @@
           <w:b/>
           <w:bCs/>
         </w:rPr>
-        <w:t xml:space="preserve">"paging": false </w:t>
+        <w:t>"</w:t>
+      </w:r>
+      <w:proofErr w:type="gramStart"/>
+      <w:r>
+        <w:rPr>
+          <w:b/>
+          <w:bCs/>
+        </w:rPr>
+        <w:t>paging</w:t>
+      </w:r>
+      <w:proofErr w:type="gramEnd"/>
+      <w:r>
+        <w:rPr>
+          <w:b/>
+          <w:bCs/>
+        </w:rPr>
+        <w:t xml:space="preserve">": false </w:t>
       </w:r>
       <w:r>
         <w:t>to disable pagination.</w:t>
@@ -449,71 +1347,151 @@
           <w:b/>
           <w:bCs/>
         </w:rPr>
-        <w:t>"columns": [</w:t>
-      </w:r>
-    </w:p>
-    <w:p>
-      <w:pPr>
-        <w:spacing w:after="0"/>
-        <w:rPr>
-          <w:b/>
-          <w:bCs/>
-        </w:rPr>
-      </w:pPr>
-      <w:r>
-        <w:rPr>
-          <w:b/>
-          <w:bCs/>
-        </w:rPr>
-        <w:t xml:space="preserve">            { "data": "Resource" },</w:t>
-      </w:r>
-    </w:p>
-    <w:p>
-      <w:pPr>
-        <w:spacing w:after="0"/>
-        <w:rPr>
-          <w:b/>
-          <w:bCs/>
-        </w:rPr>
-      </w:pPr>
-      <w:r>
-        <w:rPr>
-          <w:b/>
-          <w:bCs/>
-        </w:rPr>
-        <w:t xml:space="preserve">            { "data": "Category" },</w:t>
-      </w:r>
-    </w:p>
-    <w:p>
-      <w:pPr>
-        <w:spacing w:after="0"/>
-        <w:rPr>
-          <w:b/>
-          <w:bCs/>
-        </w:rPr>
-      </w:pPr>
-      <w:r>
-        <w:rPr>
-          <w:b/>
-          <w:bCs/>
-        </w:rPr>
-        <w:t xml:space="preserve">            { "data": "Rating" },</w:t>
-      </w:r>
-    </w:p>
-    <w:p>
-      <w:pPr>
-        <w:spacing w:after="0"/>
-        <w:rPr>
-          <w:b/>
-          <w:bCs/>
-        </w:rPr>
-      </w:pPr>
-      <w:r>
-        <w:rPr>
-          <w:b/>
-          <w:bCs/>
-        </w:rPr>
-        <w:t xml:space="preserve">            { "data": "Description" }</w:t>
+        <w:t>"</w:t>
+      </w:r>
+      <w:proofErr w:type="gramStart"/>
+      <w:r>
+        <w:rPr>
+          <w:b/>
+          <w:bCs/>
+        </w:rPr>
+        <w:t>columns</w:t>
+      </w:r>
+      <w:proofErr w:type="gramEnd"/>
+      <w:r>
+        <w:rPr>
+          <w:b/>
+          <w:bCs/>
+        </w:rPr>
+        <w:t>": [</w:t>
+      </w:r>
+    </w:p>
+    <w:p>
+      <w:pPr>
+        <w:spacing w:after="0"/>
+        <w:rPr>
+          <w:b/>
+          <w:bCs/>
+        </w:rPr>
+      </w:pPr>
+      <w:r>
+        <w:rPr>
+          <w:b/>
+          <w:bCs/>
+        </w:rPr>
+        <w:t xml:space="preserve">            </w:t>
+      </w:r>
+      <w:proofErr w:type="gramStart"/>
+      <w:r>
+        <w:rPr>
+          <w:b/>
+          <w:bCs/>
+        </w:rPr>
+        <w:t>{ "</w:t>
+      </w:r>
+      <w:proofErr w:type="gramEnd"/>
+      <w:r>
+        <w:rPr>
+          <w:b/>
+          <w:bCs/>
+        </w:rPr>
+        <w:t>data": "Resource" },</w:t>
+      </w:r>
+    </w:p>
+    <w:p>
+      <w:pPr>
+        <w:spacing w:after="0"/>
+        <w:rPr>
+          <w:b/>
+          <w:bCs/>
+        </w:rPr>
+      </w:pPr>
+      <w:r>
+        <w:rPr>
+          <w:b/>
+          <w:bCs/>
+        </w:rPr>
+        <w:t xml:space="preserve">            </w:t>
+      </w:r>
+      <w:proofErr w:type="gramStart"/>
+      <w:r>
+        <w:rPr>
+          <w:b/>
+          <w:bCs/>
+        </w:rPr>
+        <w:t>{ "</w:t>
+      </w:r>
+      <w:proofErr w:type="gramEnd"/>
+      <w:r>
+        <w:rPr>
+          <w:b/>
+          <w:bCs/>
+        </w:rPr>
+        <w:t>data": "Category" },</w:t>
+      </w:r>
+    </w:p>
+    <w:p>
+      <w:pPr>
+        <w:spacing w:after="0"/>
+        <w:rPr>
+          <w:b/>
+          <w:bCs/>
+        </w:rPr>
+      </w:pPr>
+      <w:r>
+        <w:rPr>
+          <w:b/>
+          <w:bCs/>
+        </w:rPr>
+        <w:t xml:space="preserve">            </w:t>
+      </w:r>
+      <w:proofErr w:type="gramStart"/>
+      <w:r>
+        <w:rPr>
+          <w:b/>
+          <w:bCs/>
+        </w:rPr>
+        <w:t>{ "</w:t>
+      </w:r>
+      <w:proofErr w:type="gramEnd"/>
+      <w:r>
+        <w:rPr>
+          <w:b/>
+          <w:bCs/>
+        </w:rPr>
+        <w:t>data": "Rating" },</w:t>
+      </w:r>
+    </w:p>
+    <w:p>
+      <w:pPr>
+        <w:spacing w:after="0"/>
+        <w:rPr>
+          <w:b/>
+          <w:bCs/>
+        </w:rPr>
+      </w:pPr>
+      <w:r>
+        <w:rPr>
+          <w:b/>
+          <w:bCs/>
+        </w:rPr>
+        <w:t xml:space="preserve">            </w:t>
+      </w:r>
+      <w:proofErr w:type="gramStart"/>
+      <w:r>
+        <w:rPr>
+          <w:b/>
+          <w:bCs/>
+        </w:rPr>
+        <w:t>{ "</w:t>
+      </w:r>
+      <w:proofErr w:type="gramEnd"/>
+      <w:r>
+        <w:rPr>
+          <w:b/>
+          <w:bCs/>
+        </w:rPr>
+        <w:t>data": "Description" }</w:t>
       </w:r>
     </w:p>
     <w:p>
@@ -532,11 +1510,24 @@
       <w:pPr>
         <w:spacing w:after="0"/>
       </w:pPr>
-      <w:r>
-        <w:t>This settings f</w:t>
-      </w:r>
-      <w:r>
-        <w:t>or fields from json content to our table give name of fields in sequence which you want to show on table.</w:t>
+      <w:proofErr w:type="gramStart"/>
+      <w:r>
+        <w:t>This settings</w:t>
+      </w:r>
+      <w:proofErr w:type="gramEnd"/>
+      <w:r>
+        <w:t xml:space="preserve"> f</w:t>
+      </w:r>
+      <w:r>
+        <w:t xml:space="preserve">or fields from </w:t>
+      </w:r>
+      <w:proofErr w:type="spellStart"/>
+      <w:r>
+        <w:t>json</w:t>
+      </w:r>
+      <w:proofErr w:type="spellEnd"/>
+      <w:r>
+        <w:t xml:space="preserve"> content to our table give name of fields in sequence which you want to show on table.</w:t>
       </w:r>
     </w:p>
     <w:p>
@@ -549,15 +1540,39 @@
         <w:spacing w:after="0"/>
       </w:pPr>
       <w:r>
-        <w:t xml:space="preserve">  "render": function ( data, type, row ) {</w:t>
-      </w:r>
-    </w:p>
-    <w:p>
-      <w:pPr>
-        <w:spacing w:after="0"/>
-      </w:pPr>
-      <w:r>
-        <w:t xml:space="preserve">                    return "&lt;a href='"+row.url+"'&gt;"+data +"&lt;/a&gt;";</w:t>
+        <w:t xml:space="preserve">  "</w:t>
+      </w:r>
+      <w:proofErr w:type="gramStart"/>
+      <w:r>
+        <w:t>render</w:t>
+      </w:r>
+      <w:proofErr w:type="gramEnd"/>
+      <w:r>
+        <w:t>": function ( data, type, row ) {</w:t>
+      </w:r>
+    </w:p>
+    <w:p>
+      <w:pPr>
+        <w:spacing w:after="0"/>
+      </w:pPr>
+      <w:r>
+        <w:t xml:space="preserve">                    </w:t>
+      </w:r>
+      <w:proofErr w:type="gramStart"/>
+      <w:r>
+        <w:t>return</w:t>
+      </w:r>
+      <w:proofErr w:type="gramEnd"/>
+      <w:r>
+        <w:t xml:space="preserve"> "&lt;a </w:t>
+      </w:r>
+      <w:proofErr w:type="spellStart"/>
+      <w:r>
+        <w:t>href</w:t>
+      </w:r>
+      <w:proofErr w:type="spellEnd"/>
+      <w:r>
+        <w:t>='"+row.url+"'&gt;"+data +"&lt;/a&gt;";</w:t>
       </w:r>
     </w:p>
     <w:p>
@@ -573,7 +1588,15 @@
         <w:spacing w:after="0"/>
       </w:pPr>
       <w:r>
-        <w:t xml:space="preserve">                "targets": 0</w:t>
+        <w:t xml:space="preserve">                "</w:t>
+      </w:r>
+      <w:proofErr w:type="gramStart"/>
+      <w:r>
+        <w:t>targets</w:t>
+      </w:r>
+      <w:proofErr w:type="gramEnd"/>
+      <w:r>
+        <w:t>": 0</w:t>
       </w:r>
     </w:p>
     <w:p>
@@ -582,7 +1605,10 @@
       </w:pPr>
       <w:r>
         <w:tab/>
-        <w:t>This setting for  styling Rosource name and give anchor tag and link to text.</w:t>
+        <w:t>This setting for styling re</w:t>
+      </w:r>
+      <w:r>
+        <w:t>source name and give anchor tag and link to text.</w:t>
       </w:r>
     </w:p>
     <w:p>
@@ -600,39 +1626,108 @@
         <w:spacing w:after="0"/>
       </w:pPr>
       <w:r>
-        <w:t>"render": function ( data, type, row ) {</w:t>
-      </w:r>
-    </w:p>
-    <w:p>
-      <w:pPr>
-        <w:spacing w:after="0"/>
-      </w:pPr>
-      <w:r>
-        <w:t xml:space="preserve">                    if(data=="")</w:t>
-      </w:r>
-    </w:p>
-    <w:p>
-      <w:pPr>
-        <w:spacing w:after="0"/>
-      </w:pPr>
-      <w:r>
-        <w:t xml:space="preserve">                        return "&lt;img src='images/empty_star.png' /&gt;";</w:t>
-      </w:r>
-    </w:p>
-    <w:p>
-      <w:pPr>
-        <w:spacing w:after="0"/>
-      </w:pPr>
-      <w:r>
-        <w:t xml:space="preserve">                    else</w:t>
-      </w:r>
-    </w:p>
-    <w:p>
-      <w:pPr>
-        <w:spacing w:after="0"/>
-      </w:pPr>
-      <w:r>
-        <w:t xml:space="preserve">                        return "&lt;img src='images/fill_star.png' /&gt;";</w:t>
+        <w:t>"</w:t>
+      </w:r>
+      <w:proofErr w:type="gramStart"/>
+      <w:r>
+        <w:t>render</w:t>
+      </w:r>
+      <w:proofErr w:type="gramEnd"/>
+      <w:r>
+        <w:t>": function ( data, type, row ) {</w:t>
+      </w:r>
+    </w:p>
+    <w:p>
+      <w:pPr>
+        <w:spacing w:after="0"/>
+      </w:pPr>
+      <w:r>
+        <w:t xml:space="preserve">                    </w:t>
+      </w:r>
+      <w:proofErr w:type="gramStart"/>
+      <w:r>
+        <w:t>if</w:t>
+      </w:r>
+      <w:proofErr w:type="gramEnd"/>
+      <w:r>
+        <w:t>(data=="")</w:t>
+      </w:r>
+    </w:p>
+    <w:p>
+      <w:pPr>
+        <w:spacing w:after="0"/>
+      </w:pPr>
+      <w:r>
+        <w:t xml:space="preserve">                        </w:t>
+      </w:r>
+      <w:proofErr w:type="gramStart"/>
+      <w:r>
+        <w:t>return</w:t>
+      </w:r>
+      <w:proofErr w:type="gramEnd"/>
+      <w:r>
+        <w:t xml:space="preserve"> "&lt;</w:t>
+      </w:r>
+      <w:proofErr w:type="spellStart"/>
+      <w:r>
+        <w:t>img</w:t>
+      </w:r>
+      <w:proofErr w:type="spellEnd"/>
+      <w:r>
+        <w:t xml:space="preserve"> </w:t>
+      </w:r>
+      <w:proofErr w:type="spellStart"/>
+      <w:r>
+        <w:t>src</w:t>
+      </w:r>
+      <w:proofErr w:type="spellEnd"/>
+      <w:r>
+        <w:t>='images/empty_star.png' /&gt;";</w:t>
+      </w:r>
+    </w:p>
+    <w:p>
+      <w:pPr>
+        <w:spacing w:after="0"/>
+      </w:pPr>
+      <w:r>
+        <w:t xml:space="preserve">                    </w:t>
+      </w:r>
+      <w:proofErr w:type="gramStart"/>
+      <w:r>
+        <w:t>else</w:t>
+      </w:r>
+      <w:proofErr w:type="gramEnd"/>
+    </w:p>
+    <w:p>
+      <w:pPr>
+        <w:spacing w:after="0"/>
+      </w:pPr>
+      <w:r>
+        <w:t xml:space="preserve">                        </w:t>
+      </w:r>
+      <w:proofErr w:type="gramStart"/>
+      <w:r>
+        <w:t>return</w:t>
+      </w:r>
+      <w:proofErr w:type="gramEnd"/>
+      <w:r>
+        <w:t xml:space="preserve"> "&lt;</w:t>
+      </w:r>
+      <w:proofErr w:type="spellStart"/>
+      <w:r>
+        <w:t>img</w:t>
+      </w:r>
+      <w:proofErr w:type="spellEnd"/>
+      <w:r>
+        <w:t xml:space="preserve"> </w:t>
+      </w:r>
+      <w:proofErr w:type="spellStart"/>
+      <w:r>
+        <w:t>src</w:t>
+      </w:r>
+      <w:proofErr w:type="spellEnd"/>
+      <w:r>
+        <w:t>='images/fill_star.png' /&gt;";</w:t>
       </w:r>
     </w:p>
     <w:p>
@@ -648,14 +1743,23 @@
         <w:spacing w:after="0"/>
       </w:pPr>
       <w:r>
-        <w:t xml:space="preserve">                "targets": 2</w:t>
-      </w:r>
-    </w:p>
-    <w:p>
-      <w:pPr>
-        <w:spacing w:after="0"/>
-      </w:pPr>
-      <w:r>
+        <w:t xml:space="preserve">                "</w:t>
+      </w:r>
+      <w:proofErr w:type="gramStart"/>
+      <w:r>
+        <w:t>targets</w:t>
+      </w:r>
+      <w:proofErr w:type="gramEnd"/>
+      <w:r>
+        <w:t>": 2</w:t>
+      </w:r>
+    </w:p>
+    <w:p>
+      <w:pPr>
+        <w:spacing w:after="0"/>
+      </w:pPr>
+      <w:r>
+        <w:lastRenderedPageBreak/>
         <w:tab/>
         <w:t>This setting is for displaying stars as it from content.</w:t>
       </w:r>
@@ -671,8 +1775,8 @@
 </file>
 
 <file path=word/endnotes.xml><?xml version="1.0" encoding="utf-8"?>
-<w:endnotes xmlns:ve="http://schemas.openxmlformats.org/markup-compatibility/2006" xmlns:o="urn:schemas-microsoft-com:office:office" xmlns:r="http://schemas.openxmlformats.org/officeDocument/2006/relationships" xmlns:m="http://schemas.openxmlformats.org/officeDocument/2006/math" xmlns:v="urn:schemas-microsoft-com:vml" xmlns:wp="http://schemas.openxmlformats.org/drawingml/2006/wordprocessingDrawing" xmlns:w10="urn:schemas-microsoft-com:office:word" xmlns:w="http://schemas.openxmlformats.org/wordprocessingml/2006/main" xmlns:wne="http://schemas.microsoft.com/office/word/2006/wordml">
-  <w:endnote w:type="separator" w:id="0">
+<w:endnotes xmlns:wpc="http://schemas.microsoft.com/office/word/2010/wordprocessingCanvas" xmlns:mo="http://schemas.microsoft.com/office/mac/office/2008/main" xmlns:mc="http://schemas.openxmlformats.org/markup-compatibility/2006" xmlns:mv="urn:schemas-microsoft-com:mac:vml" xmlns:o="urn:schemas-microsoft-com:office:office" xmlns:r="http://schemas.openxmlformats.org/officeDocument/2006/relationships" xmlns:m="http://schemas.openxmlformats.org/officeDocument/2006/math" xmlns:v="urn:schemas-microsoft-com:vml" xmlns:wp14="http://schemas.microsoft.com/office/word/2010/wordprocessingDrawing" xmlns:wp="http://schemas.openxmlformats.org/drawingml/2006/wordprocessingDrawing" xmlns:w10="urn:schemas-microsoft-com:office:word" xmlns:w="http://schemas.openxmlformats.org/wordprocessingml/2006/main" xmlns:w14="http://schemas.microsoft.com/office/word/2010/wordml" xmlns:wpg="http://schemas.microsoft.com/office/word/2010/wordprocessingGroup" xmlns:wpi="http://schemas.microsoft.com/office/word/2010/wordprocessingInk" xmlns:wne="http://schemas.microsoft.com/office/word/2006/wordml" xmlns:wps="http://schemas.microsoft.com/office/word/2010/wordprocessingShape" mc:Ignorable="w14 wp14">
+  <w:endnote w:type="separator" w:id="-1">
     <w:p>
       <w:pPr>
         <w:spacing w:after="0" w:line="240" w:lineRule="auto"/>
@@ -682,7 +1786,7 @@
       </w:r>
     </w:p>
   </w:endnote>
-  <w:endnote w:type="continuationSeparator" w:id="1">
+  <w:endnote w:type="continuationSeparator" w:id="0">
     <w:p>
       <w:pPr>
         <w:spacing w:after="0" w:line="240" w:lineRule="auto"/>
@@ -696,8 +1800,8 @@
 </file>
 
 <file path=word/footnotes.xml><?xml version="1.0" encoding="utf-8"?>
-<w:footnotes xmlns:ve="http://schemas.openxmlformats.org/markup-compatibility/2006" xmlns:o="urn:schemas-microsoft-com:office:office" xmlns:r="http://schemas.openxmlformats.org/officeDocument/2006/relationships" xmlns:m="http://schemas.openxmlformats.org/officeDocument/2006/math" xmlns:v="urn:schemas-microsoft-com:vml" xmlns:wp="http://schemas.openxmlformats.org/drawingml/2006/wordprocessingDrawing" xmlns:w10="urn:schemas-microsoft-com:office:word" xmlns:w="http://schemas.openxmlformats.org/wordprocessingml/2006/main" xmlns:wne="http://schemas.microsoft.com/office/word/2006/wordml">
-  <w:footnote w:type="separator" w:id="0">
+<w:footnotes xmlns:wpc="http://schemas.microsoft.com/office/word/2010/wordprocessingCanvas" xmlns:mo="http://schemas.microsoft.com/office/mac/office/2008/main" xmlns:mc="http://schemas.openxmlformats.org/markup-compatibility/2006" xmlns:mv="urn:schemas-microsoft-com:mac:vml" xmlns:o="urn:schemas-microsoft-com:office:office" xmlns:r="http://schemas.openxmlformats.org/officeDocument/2006/relationships" xmlns:m="http://schemas.openxmlformats.org/officeDocument/2006/math" xmlns:v="urn:schemas-microsoft-com:vml" xmlns:wp14="http://schemas.microsoft.com/office/word/2010/wordprocessingDrawing" xmlns:wp="http://schemas.openxmlformats.org/drawingml/2006/wordprocessingDrawing" xmlns:w10="urn:schemas-microsoft-com:office:word" xmlns:w="http://schemas.openxmlformats.org/wordprocessingml/2006/main" xmlns:w14="http://schemas.microsoft.com/office/word/2010/wordml" xmlns:wpg="http://schemas.microsoft.com/office/word/2010/wordprocessingGroup" xmlns:wpi="http://schemas.microsoft.com/office/word/2010/wordprocessingInk" xmlns:wne="http://schemas.microsoft.com/office/word/2006/wordml" xmlns:wps="http://schemas.microsoft.com/office/word/2010/wordprocessingShape" mc:Ignorable="w14 wp14">
+  <w:footnote w:type="separator" w:id="-1">
     <w:p>
       <w:pPr>
         <w:spacing w:after="0" w:line="240" w:lineRule="auto"/>
@@ -707,7 +1811,7 @@
       </w:r>
     </w:p>
   </w:footnote>
-  <w:footnote w:type="continuationSeparator" w:id="1">
+  <w:footnote w:type="continuationSeparator" w:id="0">
     <w:p>
       <w:pPr>
         <w:spacing w:after="0" w:line="240" w:lineRule="auto"/>
@@ -721,7 +1825,7 @@
 </file>
 
 <file path=word/numbering.xml><?xml version="1.0" encoding="utf-8"?>
-<w:numbering xmlns:ve="http://schemas.openxmlformats.org/markup-compatibility/2006" xmlns:o="urn:schemas-microsoft-com:office:office" xmlns:r="http://schemas.openxmlformats.org/officeDocument/2006/relationships" xmlns:m="http://schemas.openxmlformats.org/officeDocument/2006/math" xmlns:v="urn:schemas-microsoft-com:vml" xmlns:wp="http://schemas.openxmlformats.org/drawingml/2006/wordprocessingDrawing" xmlns:w10="urn:schemas-microsoft-com:office:word" xmlns:w="http://schemas.openxmlformats.org/wordprocessingml/2006/main" xmlns:wne="http://schemas.microsoft.com/office/word/2006/wordml">
+<w:numbering xmlns:wpc="http://schemas.microsoft.com/office/word/2010/wordprocessingCanvas" xmlns:mo="http://schemas.microsoft.com/office/mac/office/2008/main" xmlns:mc="http://schemas.openxmlformats.org/markup-compatibility/2006" xmlns:mv="urn:schemas-microsoft-com:mac:vml" xmlns:o="urn:schemas-microsoft-com:office:office" xmlns:r="http://schemas.openxmlformats.org/officeDocument/2006/relationships" xmlns:m="http://schemas.openxmlformats.org/officeDocument/2006/math" xmlns:v="urn:schemas-microsoft-com:vml" xmlns:wp14="http://schemas.microsoft.com/office/word/2010/wordprocessingDrawing" xmlns:wp="http://schemas.openxmlformats.org/drawingml/2006/wordprocessingDrawing" xmlns:w10="urn:schemas-microsoft-com:office:word" xmlns:w="http://schemas.openxmlformats.org/wordprocessingml/2006/main" xmlns:w14="http://schemas.microsoft.com/office/word/2010/wordml" xmlns:wpg="http://schemas.microsoft.com/office/word/2010/wordprocessingGroup" xmlns:wpi="http://schemas.microsoft.com/office/word/2010/wordprocessingInk" xmlns:wne="http://schemas.microsoft.com/office/word/2006/wordml" xmlns:wps="http://schemas.microsoft.com/office/word/2010/wordprocessingShape" mc:Ignorable="w14 wp14">
   <w:abstractNum w:abstractNumId="0">
     <w:nsid w:val="4416459A"/>
     <w:multiLevelType w:val="hybridMultilevel"/>
@@ -819,7 +1923,7 @@
 </file>
 
 <file path=word/styles.xml><?xml version="1.0" encoding="utf-8"?>
-<w:styles xmlns:r="http://schemas.openxmlformats.org/officeDocument/2006/relationships" xmlns:w="http://schemas.openxmlformats.org/wordprocessingml/2006/main">
+<w:styles xmlns:mc="http://schemas.openxmlformats.org/markup-compatibility/2006" xmlns:r="http://schemas.openxmlformats.org/officeDocument/2006/relationships" xmlns:w="http://schemas.openxmlformats.org/wordprocessingml/2006/main" xmlns:w14="http://schemas.microsoft.com/office/word/2010/wordml" mc:Ignorable="w14">
   <w:docDefaults>
     <w:rPrDefault>
       <w:rPr>
@@ -835,7 +1939,7 @@
       </w:pPr>
     </w:pPrDefault>
   </w:docDefaults>
-  <w:latentStyles w:defLockedState="0" w:defUIPriority="99" w:defSemiHidden="1" w:defUnhideWhenUsed="1" w:defQFormat="0" w:count="267">
+  <w:latentStyles w:defLockedState="0" w:defUIPriority="99" w:defSemiHidden="1" w:defUnhideWhenUsed="1" w:defQFormat="0" w:count="276">
     <w:lsdException w:name="Normal" w:semiHidden="0" w:uiPriority="0" w:unhideWhenUsed="0" w:qFormat="1"/>
     <w:lsdException w:name="heading 1" w:semiHidden="0" w:uiPriority="9" w:unhideWhenUsed="0" w:qFormat="1"/>
     <w:lsdException w:name="heading 2" w:uiPriority="9" w:qFormat="1"/>
@@ -990,7 +2094,6 @@
     <w:uiPriority w:val="99"/>
     <w:semiHidden/>
     <w:unhideWhenUsed/>
-    <w:qFormat/>
     <w:tblPr>
       <w:tblInd w:w="0" w:type="dxa"/>
       <w:tblCellMar>
@@ -1065,6 +2168,203 @@
       <w:ind w:left="720"/>
       <w:contextualSpacing/>
     </w:pPr>
+  </w:style>
+  <w:style w:type="character" w:styleId="Hyperlink">
+    <w:name w:val="Hyperlink"/>
+    <w:basedOn w:val="DefaultParagraphFont"/>
+    <w:uiPriority w:val="99"/>
+    <w:unhideWhenUsed/>
+    <w:rsid w:val="00DB1F26"/>
+    <w:rPr>
+      <w:color w:val="0000FF"/>
+      <w:u w:val="single"/>
+    </w:rPr>
+  </w:style>
+</w:styles>
+</file>
+
+<file path=word/stylesWithEffects.xml><?xml version="1.0" encoding="utf-8"?>
+<w:styles xmlns:wpc="http://schemas.microsoft.com/office/word/2010/wordprocessingCanvas" xmlns:mo="http://schemas.microsoft.com/office/mac/office/2008/main" xmlns:mc="http://schemas.openxmlformats.org/markup-compatibility/2006" xmlns:mv="urn:schemas-microsoft-com:mac:vml" xmlns:o="urn:schemas-microsoft-com:office:office" xmlns:r="http://schemas.openxmlformats.org/officeDocument/2006/relationships" xmlns:m="http://schemas.openxmlformats.org/officeDocument/2006/math" xmlns:v="urn:schemas-microsoft-com:vml" xmlns:wp14="http://schemas.microsoft.com/office/word/2010/wordprocessingDrawing" xmlns:wp="http://schemas.openxmlformats.org/drawingml/2006/wordprocessingDrawing" xmlns:w10="urn:schemas-microsoft-com:office:word" xmlns:w="http://schemas.openxmlformats.org/wordprocessingml/2006/main" xmlns:w14="http://schemas.microsoft.com/office/word/2010/wordml" xmlns:wpg="http://schemas.microsoft.com/office/word/2010/wordprocessingGroup" xmlns:wpi="http://schemas.microsoft.com/office/word/2010/wordprocessingInk" xmlns:wne="http://schemas.microsoft.com/office/word/2006/wordml" xmlns:wps="http://schemas.microsoft.com/office/word/2010/wordprocessingShape" mc:Ignorable="w14 wp14">
+  <w:docDefaults>
+    <w:rPrDefault>
+      <w:rPr>
+        <w:rFonts w:asciiTheme="minorHAnsi" w:eastAsiaTheme="minorEastAsia" w:hAnsiTheme="minorHAnsi" w:cstheme="minorBidi"/>
+        <w:sz w:val="24"/>
+        <w:szCs w:val="24"/>
+        <w:lang w:val="en-US" w:eastAsia="ja-JP" w:bidi="ar-SA"/>
+      </w:rPr>
+    </w:rPrDefault>
+    <w:pPrDefault/>
+  </w:docDefaults>
+  <w:latentStyles w:defLockedState="0" w:defUIPriority="99" w:defSemiHidden="1" w:defUnhideWhenUsed="1" w:defQFormat="0" w:count="276">
+    <w:lsdException w:name="Normal" w:semiHidden="0" w:uiPriority="0" w:unhideWhenUsed="0" w:qFormat="1"/>
+    <w:lsdException w:name="heading 1" w:semiHidden="0" w:uiPriority="9" w:unhideWhenUsed="0" w:qFormat="1"/>
+    <w:lsdException w:name="heading 2" w:uiPriority="9" w:qFormat="1"/>
+    <w:lsdException w:name="heading 3" w:uiPriority="9" w:qFormat="1"/>
+    <w:lsdException w:name="heading 4" w:uiPriority="9" w:qFormat="1"/>
+    <w:lsdException w:name="heading 5" w:uiPriority="9" w:qFormat="1"/>
+    <w:lsdException w:name="heading 6" w:uiPriority="9" w:qFormat="1"/>
+    <w:lsdException w:name="heading 7" w:uiPriority="9" w:qFormat="1"/>
+    <w:lsdException w:name="heading 8" w:uiPriority="9" w:qFormat="1"/>
+    <w:lsdException w:name="heading 9" w:uiPriority="9" w:qFormat="1"/>
+    <w:lsdException w:name="toc 1" w:uiPriority="39"/>
+    <w:lsdException w:name="toc 2" w:uiPriority="39"/>
+    <w:lsdException w:name="toc 3" w:uiPriority="39"/>
+    <w:lsdException w:name="toc 4" w:uiPriority="39"/>
+    <w:lsdException w:name="toc 5" w:uiPriority="39"/>
+    <w:lsdException w:name="toc 6" w:uiPriority="39"/>
+    <w:lsdException w:name="toc 7" w:uiPriority="39"/>
+    <w:lsdException w:name="toc 8" w:uiPriority="39"/>
+    <w:lsdException w:name="toc 9" w:uiPriority="39"/>
+    <w:lsdException w:name="caption" w:uiPriority="35" w:qFormat="1"/>
+    <w:lsdException w:name="Title" w:semiHidden="0" w:uiPriority="10" w:unhideWhenUsed="0" w:qFormat="1"/>
+    <w:lsdException w:name="Default Paragraph Font" w:uiPriority="1"/>
+    <w:lsdException w:name="Subtitle" w:semiHidden="0" w:uiPriority="11" w:unhideWhenUsed="0" w:qFormat="1"/>
+    <w:lsdException w:name="Strong" w:semiHidden="0" w:uiPriority="22" w:unhideWhenUsed="0" w:qFormat="1"/>
+    <w:lsdException w:name="Emphasis" w:semiHidden="0" w:uiPriority="20" w:unhideWhenUsed="0" w:qFormat="1"/>
+    <w:lsdException w:name="Table Grid" w:semiHidden="0" w:uiPriority="59" w:unhideWhenUsed="0"/>
+    <w:lsdException w:name="Placeholder Text" w:unhideWhenUsed="0"/>
+    <w:lsdException w:name="No Spacing" w:semiHidden="0" w:uiPriority="1" w:unhideWhenUsed="0" w:qFormat="1"/>
+    <w:lsdException w:name="Light Shading" w:semiHidden="0" w:uiPriority="60" w:unhideWhenUsed="0"/>
+    <w:lsdException w:name="Light List" w:semiHidden="0" w:uiPriority="61" w:unhideWhenUsed="0"/>
+    <w:lsdException w:name="Light Grid" w:semiHidden="0" w:uiPriority="62" w:unhideWhenUsed="0"/>
+    <w:lsdException w:name="Medium Shading 1" w:semiHidden="0" w:uiPriority="63" w:unhideWhenUsed="0"/>
+    <w:lsdException w:name="Medium Shading 2" w:semiHidden="0" w:uiPriority="64" w:unhideWhenUsed="0"/>
+    <w:lsdException w:name="Medium List 1" w:semiHidden="0" w:uiPriority="65" w:unhideWhenUsed="0"/>
+    <w:lsdException w:name="Medium List 2" w:semiHidden="0" w:uiPriority="66" w:unhideWhenUsed="0"/>
+    <w:lsdException w:name="Medium Grid 1" w:semiHidden="0" w:uiPriority="67" w:unhideWhenUsed="0"/>
+    <w:lsdException w:name="Medium Grid 2" w:semiHidden="0" w:uiPriority="68" w:unhideWhenUsed="0"/>
+    <w:lsdException w:name="Medium Grid 3" w:semiHidden="0" w:uiPriority="69" w:unhideWhenUsed="0"/>
+    <w:lsdException w:name="Dark List" w:semiHidden="0" w:uiPriority="70" w:unhideWhenUsed="0"/>
+    <w:lsdException w:name="Colorful Shading" w:semiHidden="0" w:uiPriority="71" w:unhideWhenUsed="0"/>
+    <w:lsdException w:name="Colorful List" w:semiHidden="0" w:uiPriority="72" w:unhideWhenUsed="0"/>
+    <w:lsdException w:name="Colorful Grid" w:semiHidden="0" w:uiPriority="73" w:unhideWhenUsed="0"/>
+    <w:lsdException w:name="Light Shading Accent 1" w:semiHidden="0" w:uiPriority="60" w:unhideWhenUsed="0"/>
+    <w:lsdException w:name="Light List Accent 1" w:semiHidden="0" w:uiPriority="61" w:unhideWhenUsed="0"/>
+    <w:lsdException w:name="Light Grid Accent 1" w:semiHidden="0" w:uiPriority="62" w:unhideWhenUsed="0"/>
+    <w:lsdException w:name="Medium Shading 1 Accent 1" w:semiHidden="0" w:uiPriority="63" w:unhideWhenUsed="0"/>
+    <w:lsdException w:name="Medium Shading 2 Accent 1" w:semiHidden="0" w:uiPriority="64" w:unhideWhenUsed="0"/>
+    <w:lsdException w:name="Medium List 1 Accent 1" w:semiHidden="0" w:uiPriority="65" w:unhideWhenUsed="0"/>
+    <w:lsdException w:name="Revision" w:unhideWhenUsed="0"/>
+    <w:lsdException w:name="List Paragraph" w:semiHidden="0" w:uiPriority="34" w:unhideWhenUsed="0" w:qFormat="1"/>
+    <w:lsdException w:name="Quote" w:semiHidden="0" w:uiPriority="29" w:unhideWhenUsed="0" w:qFormat="1"/>
+    <w:lsdException w:name="Intense Quote" w:semiHidden="0" w:uiPriority="30" w:unhideWhenUsed="0" w:qFormat="1"/>
+    <w:lsdException w:name="Medium List 2 Accent 1" w:semiHidden="0" w:uiPriority="66" w:unhideWhenUsed="0"/>
+    <w:lsdException w:name="Medium Grid 1 Accent 1" w:semiHidden="0" w:uiPriority="67" w:unhideWhenUsed="0"/>
+    <w:lsdException w:name="Medium Grid 2 Accent 1" w:semiHidden="0" w:uiPriority="68" w:unhideWhenUsed="0"/>
+    <w:lsdException w:name="Medium Grid 3 Accent 1" w:semiHidden="0" w:uiPriority="69" w:unhideWhenUsed="0"/>
+    <w:lsdException w:name="Dark List Accent 1" w:semiHidden="0" w:uiPriority="70" w:unhideWhenUsed="0"/>
+    <w:lsdException w:name="Colorful Shading Accent 1" w:semiHidden="0" w:uiPriority="71" w:unhideWhenUsed="0"/>
+    <w:lsdException w:name="Colorful List Accent 1" w:semiHidden="0" w:uiPriority="72" w:unhideWhenUsed="0"/>
+    <w:lsdException w:name="Colorful Grid Accent 1" w:semiHidden="0" w:uiPriority="73" w:unhideWhenUsed="0"/>
+    <w:lsdException w:name="Light Shading Accent 2" w:semiHidden="0" w:uiPriority="60" w:unhideWhenUsed="0"/>
+    <w:lsdException w:name="Light List Accent 2" w:semiHidden="0" w:uiPriority="61" w:unhideWhenUsed="0"/>
+    <w:lsdException w:name="Light Grid Accent 2" w:semiHidden="0" w:uiPriority="62" w:unhideWhenUsed="0"/>
+    <w:lsdException w:name="Medium Shading 1 Accent 2" w:semiHidden="0" w:uiPriority="63" w:unhideWhenUsed="0"/>
+    <w:lsdException w:name="Medium Shading 2 Accent 2" w:semiHidden="0" w:uiPriority="64" w:unhideWhenUsed="0"/>
+    <w:lsdException w:name="Medium List 1 Accent 2" w:semiHidden="0" w:uiPriority="65" w:unhideWhenUsed="0"/>
+    <w:lsdException w:name="Medium List 2 Accent 2" w:semiHidden="0" w:uiPriority="66" w:unhideWhenUsed="0"/>
+    <w:lsdException w:name="Medium Grid 1 Accent 2" w:semiHidden="0" w:uiPriority="67" w:unhideWhenUsed="0"/>
+    <w:lsdException w:name="Medium Grid 2 Accent 2" w:semiHidden="0" w:uiPriority="68" w:unhideWhenUsed="0"/>
+    <w:lsdException w:name="Medium Grid 3 Accent 2" w:semiHidden="0" w:uiPriority="69" w:unhideWhenUsed="0"/>
+    <w:lsdException w:name="Dark List Accent 2" w:semiHidden="0" w:uiPriority="70" w:unhideWhenUsed="0"/>
+    <w:lsdException w:name="Colorful Shading Accent 2" w:semiHidden="0" w:uiPriority="71" w:unhideWhenUsed="0"/>
+    <w:lsdException w:name="Colorful List Accent 2" w:semiHidden="0" w:uiPriority="72" w:unhideWhenUsed="0"/>
+    <w:lsdException w:name="Colorful Grid Accent 2" w:semiHidden="0" w:uiPriority="73" w:unhideWhenUsed="0"/>
+    <w:lsdException w:name="Light Shading Accent 3" w:semiHidden="0" w:uiPriority="60" w:unhideWhenUsed="0"/>
+    <w:lsdException w:name="Light List Accent 3" w:semiHidden="0" w:uiPriority="61" w:unhideWhenUsed="0"/>
+    <w:lsdException w:name="Light Grid Accent 3" w:semiHidden="0" w:uiPriority="62" w:unhideWhenUsed="0"/>
+    <w:lsdException w:name="Medium Shading 1 Accent 3" w:semiHidden="0" w:uiPriority="63" w:unhideWhenUsed="0"/>
+    <w:lsdException w:name="Medium Shading 2 Accent 3" w:semiHidden="0" w:uiPriority="64" w:unhideWhenUsed="0"/>
+    <w:lsdException w:name="Medium List 1 Accent 3" w:semiHidden="0" w:uiPriority="65" w:unhideWhenUsed="0"/>
+    <w:lsdException w:name="Medium List 2 Accent 3" w:semiHidden="0" w:uiPriority="66" w:unhideWhenUsed="0"/>
+    <w:lsdException w:name="Medium Grid 1 Accent 3" w:semiHidden="0" w:uiPriority="67" w:unhideWhenUsed="0"/>
+    <w:lsdException w:name="Medium Grid 2 Accent 3" w:semiHidden="0" w:uiPriority="68" w:unhideWhenUsed="0"/>
+    <w:lsdException w:name="Medium Grid 3 Accent 3" w:semiHidden="0" w:uiPriority="69" w:unhideWhenUsed="0"/>
+    <w:lsdException w:name="Dark List Accent 3" w:semiHidden="0" w:uiPriority="70" w:unhideWhenUsed="0"/>
+    <w:lsdException w:name="Colorful Shading Accent 3" w:semiHidden="0" w:uiPriority="71" w:unhideWhenUsed="0"/>
+    <w:lsdException w:name="Colorful List Accent 3" w:semiHidden="0" w:uiPriority="72" w:unhideWhenUsed="0"/>
+    <w:lsdException w:name="Colorful Grid Accent 3" w:semiHidden="0" w:uiPriority="73" w:unhideWhenUsed="0"/>
+    <w:lsdException w:name="Light Shading Accent 4" w:semiHidden="0" w:uiPriority="60" w:unhideWhenUsed="0"/>
+    <w:lsdException w:name="Light List Accent 4" w:semiHidden="0" w:uiPriority="61" w:unhideWhenUsed="0"/>
+    <w:lsdException w:name="Light Grid Accent 4" w:semiHidden="0" w:uiPriority="62" w:unhideWhenUsed="0"/>
+    <w:lsdException w:name="Medium Shading 1 Accent 4" w:semiHidden="0" w:uiPriority="63" w:unhideWhenUsed="0"/>
+    <w:lsdException w:name="Medium Shading 2 Accent 4" w:semiHidden="0" w:uiPriority="64" w:unhideWhenUsed="0"/>
+    <w:lsdException w:name="Medium List 1 Accent 4" w:semiHidden="0" w:uiPriority="65" w:unhideWhenUsed="0"/>
+    <w:lsdException w:name="Medium List 2 Accent 4" w:semiHidden="0" w:uiPriority="66" w:unhideWhenUsed="0"/>
+    <w:lsdException w:name="Medium Grid 1 Accent 4" w:semiHidden="0" w:uiPriority="67" w:unhideWhenUsed="0"/>
+    <w:lsdException w:name="Medium Grid 2 Accent 4" w:semiHidden="0" w:uiPriority="68" w:unhideWhenUsed="0"/>
+    <w:lsdException w:name="Medium Grid 3 Accent 4" w:semiHidden="0" w:uiPriority="69" w:unhideWhenUsed="0"/>
+    <w:lsdException w:name="Dark List Accent 4" w:semiHidden="0" w:uiPriority="70" w:unhideWhenUsed="0"/>
+    <w:lsdException w:name="Colorful Shading Accent 4" w:semiHidden="0" w:uiPriority="71" w:unhideWhenUsed="0"/>
+    <w:lsdException w:name="Colorful List Accent 4" w:semiHidden="0" w:uiPriority="72" w:unhideWhenUsed="0"/>
+    <w:lsdException w:name="Colorful Grid Accent 4" w:semiHidden="0" w:uiPriority="73" w:unhideWhenUsed="0"/>
+    <w:lsdException w:name="Light Shading Accent 5" w:semiHidden="0" w:uiPriority="60" w:unhideWhenUsed="0"/>
+    <w:lsdException w:name="Light List Accent 5" w:semiHidden="0" w:uiPriority="61" w:unhideWhenUsed="0"/>
+    <w:lsdException w:name="Light Grid Accent 5" w:semiHidden="0" w:uiPriority="62" w:unhideWhenUsed="0"/>
+    <w:lsdException w:name="Medium Shading 1 Accent 5" w:semiHidden="0" w:uiPriority="63" w:unhideWhenUsed="0"/>
+    <w:lsdException w:name="Medium Shading 2 Accent 5" w:semiHidden="0" w:uiPriority="64" w:unhideWhenUsed="0"/>
+    <w:lsdException w:name="Medium List 1 Accent 5" w:semiHidden="0" w:uiPriority="65" w:unhideWhenUsed="0"/>
+    <w:lsdException w:name="Medium List 2 Accent 5" w:semiHidden="0" w:uiPriority="66" w:unhideWhenUsed="0"/>
+    <w:lsdException w:name="Medium Grid 1 Accent 5" w:semiHidden="0" w:uiPriority="67" w:unhideWhenUsed="0"/>
+    <w:lsdException w:name="Medium Grid 2 Accent 5" w:semiHidden="0" w:uiPriority="68" w:unhideWhenUsed="0"/>
+    <w:lsdException w:name="Medium Grid 3 Accent 5" w:semiHidden="0" w:uiPriority="69" w:unhideWhenUsed="0"/>
+    <w:lsdException w:name="Dark List Accent 5" w:semiHidden="0" w:uiPriority="70" w:unhideWhenUsed="0"/>
+    <w:lsdException w:name="Colorful Shading Accent 5" w:semiHidden="0" w:uiPriority="71" w:unhideWhenUsed="0"/>
+    <w:lsdException w:name="Colorful List Accent 5" w:semiHidden="0" w:uiPriority="72" w:unhideWhenUsed="0"/>
+    <w:lsdException w:name="Colorful Grid Accent 5" w:semiHidden="0" w:uiPriority="73" w:unhideWhenUsed="0"/>
+    <w:lsdException w:name="Light Shading Accent 6" w:semiHidden="0" w:uiPriority="60" w:unhideWhenUsed="0"/>
+    <w:lsdException w:name="Light List Accent 6" w:semiHidden="0" w:uiPriority="61" w:unhideWhenUsed="0"/>
+    <w:lsdException w:name="Light Grid Accent 6" w:semiHidden="0" w:uiPriority="62" w:unhideWhenUsed="0"/>
+    <w:lsdException w:name="Medium Shading 1 Accent 6" w:semiHidden="0" w:uiPriority="63" w:unhideWhenUsed="0"/>
+    <w:lsdException w:name="Medium Shading 2 Accent 6" w:semiHidden="0" w:uiPriority="64" w:unhideWhenUsed="0"/>
+    <w:lsdException w:name="Medium List 1 Accent 6" w:semiHidden="0" w:uiPriority="65" w:unhideWhenUsed="0"/>
+    <w:lsdException w:name="Medium List 2 Accent 6" w:semiHidden="0" w:uiPriority="66" w:unhideWhenUsed="0"/>
+    <w:lsdException w:name="Medium Grid 1 Accent 6" w:semiHidden="0" w:uiPriority="67" w:unhideWhenUsed="0"/>
+    <w:lsdException w:name="Medium Grid 2 Accent 6" w:semiHidden="0" w:uiPriority="68" w:unhideWhenUsed="0"/>
+    <w:lsdException w:name="Medium Grid 3 Accent 6" w:semiHidden="0" w:uiPriority="69" w:unhideWhenUsed="0"/>
+    <w:lsdException w:name="Dark List Accent 6" w:semiHidden="0" w:uiPriority="70" w:unhideWhenUsed="0"/>
+    <w:lsdException w:name="Colorful Shading Accent 6" w:semiHidden="0" w:uiPriority="71" w:unhideWhenUsed="0"/>
+    <w:lsdException w:name="Colorful List Accent 6" w:semiHidden="0" w:uiPriority="72" w:unhideWhenUsed="0"/>
+    <w:lsdException w:name="Colorful Grid Accent 6" w:semiHidden="0" w:uiPriority="73" w:unhideWhenUsed="0"/>
+    <w:lsdException w:name="Subtle Emphasis" w:semiHidden="0" w:uiPriority="19" w:unhideWhenUsed="0" w:qFormat="1"/>
+    <w:lsdException w:name="Intense Emphasis" w:semiHidden="0" w:uiPriority="21" w:unhideWhenUsed="0" w:qFormat="1"/>
+    <w:lsdException w:name="Subtle Reference" w:semiHidden="0" w:uiPriority="31" w:unhideWhenUsed="0" w:qFormat="1"/>
+    <w:lsdException w:name="Intense Reference" w:semiHidden="0" w:uiPriority="32" w:unhideWhenUsed="0" w:qFormat="1"/>
+    <w:lsdException w:name="Book Title" w:semiHidden="0" w:uiPriority="33" w:unhideWhenUsed="0" w:qFormat="1"/>
+    <w:lsdException w:name="Bibliography" w:uiPriority="37"/>
+    <w:lsdException w:name="TOC Heading" w:uiPriority="39" w:qFormat="1"/>
+  </w:latentStyles>
+  <w:style w:type="paragraph" w:default="1" w:styleId="Normal">
+    <w:name w:val="Normal"/>
+    <w:qFormat/>
+  </w:style>
+  <w:style w:type="character" w:default="1" w:styleId="DefaultParagraphFont">
+    <w:name w:val="Default Paragraph Font"/>
+    <w:uiPriority w:val="1"/>
+    <w:semiHidden/>
+    <w:unhideWhenUsed/>
+  </w:style>
+  <w:style w:type="table" w:default="1" w:styleId="TableNormal">
+    <w:name w:val="Normal Table"/>
+    <w:uiPriority w:val="99"/>
+    <w:semiHidden/>
+    <w:unhideWhenUsed/>
+    <w:tblPr>
+      <w:tblInd w:w="0" w:type="dxa"/>
+      <w:tblCellMar>
+        <w:top w:w="0" w:type="dxa"/>
+        <w:left w:w="108" w:type="dxa"/>
+        <w:bottom w:w="0" w:type="dxa"/>
+        <w:right w:w="108" w:type="dxa"/>
+      </w:tblCellMar>
+    </w:tblPr>
+  </w:style>
+  <w:style w:type="numbering" w:default="1" w:styleId="NoList">
+    <w:name w:val="No List"/>
+    <w:uiPriority w:val="99"/>
+    <w:semiHidden/>
+    <w:unhideWhenUsed/>
   </w:style>
 </w:styles>
 </file>

</xml_diff>